<commit_message>
Update WRR ElabDocTemplate 2019.docx
</commit_message>
<xml_diff>
--- a/WRR ElabDocTemplate 2019.docx
+++ b/WRR ElabDocTemplate 2019.docx
@@ -421,8 +421,6 @@
         </w:rPr>
         <w:t>.</w:t>
       </w:r>
-      <w:bookmarkStart w:id="0" w:name="_GoBack"/>
-      <w:bookmarkEnd w:id="0"/>
     </w:p>
     <w:p>
       <w:pPr>
@@ -630,7 +628,7 @@
         <w:t>Stats and Stacks</w:t>
       </w:r>
     </w:p>
-    <w:commentRangeStart w:id="1"/>
+    <w:commentRangeStart w:id="0"/>
     <w:p>
       <w:pPr>
         <w:pStyle w:val="Title"/>
@@ -692,14 +690,14 @@
         </w:rPr>
         <w:t>ocument</w:t>
       </w:r>
-      <w:commentRangeEnd w:id="1"/>
+      <w:commentRangeEnd w:id="0"/>
       <w:r>
         <w:rPr>
           <w:rStyle w:val="CommentReference"/>
           <w:b w:val="0"/>
           <w:lang w:val="en-US"/>
         </w:rPr>
-        <w:commentReference w:id="1"/>
+        <w:commentReference w:id="0"/>
       </w:r>
     </w:p>
     <w:p>
@@ -2213,26 +2211,26 @@
       <w:r>
         <w:br w:type="page"/>
       </w:r>
-      <w:bookmarkStart w:id="2" w:name="_Toc8676236"/>
+      <w:bookmarkStart w:id="1" w:name="_Toc8676236"/>
       <w:r>
         <w:lastRenderedPageBreak/>
         <w:t>FUNCTIONAL REQUIREMENTS</w:t>
       </w:r>
-      <w:bookmarkEnd w:id="2"/>
+      <w:bookmarkEnd w:id="1"/>
     </w:p>
     <w:p>
       <w:pPr>
         <w:pStyle w:val="Heading2"/>
       </w:pPr>
-      <w:bookmarkStart w:id="3" w:name="_Toc8676237"/>
+      <w:bookmarkStart w:id="2" w:name="_Toc8676237"/>
       <w:r>
         <w:t xml:space="preserve">Analysis Use Case </w:t>
       </w:r>
-      <w:commentRangeStart w:id="4"/>
+      <w:commentRangeStart w:id="3"/>
       <w:r>
         <w:t>Model</w:t>
       </w:r>
-      <w:commentRangeEnd w:id="4"/>
+      <w:commentRangeEnd w:id="3"/>
       <w:r>
         <w:rPr>
           <w:rStyle w:val="CommentReference"/>
@@ -2241,9 +2239,9 @@
           <w:bCs w:val="0"/>
           <w:iCs w:val="0"/>
         </w:rPr>
-        <w:commentReference w:id="4"/>
-      </w:r>
-      <w:bookmarkEnd w:id="3"/>
+        <w:commentReference w:id="3"/>
+      </w:r>
+      <w:bookmarkEnd w:id="2"/>
     </w:p>
     <w:p>
       <w:pPr>
@@ -2273,7 +2271,7 @@
       </w:pPr>
     </w:p>
     <w:p>
-      <w:bookmarkStart w:id="5" w:name="_Toc67755737"/>
+      <w:bookmarkStart w:id="4" w:name="_Toc67755737"/>
       <w:r>
         <w:br w:type="page"/>
       </w:r>
@@ -2282,7 +2280,7 @@
       <w:pPr>
         <w:pStyle w:val="Heading2"/>
       </w:pPr>
-      <w:bookmarkStart w:id="6" w:name="_Toc8676238"/>
+      <w:bookmarkStart w:id="5" w:name="_Toc8676238"/>
       <w:r>
         <w:lastRenderedPageBreak/>
         <w:t>Use Case Glossary</w:t>
@@ -2290,7 +2288,7 @@
       <w:r>
         <w:t xml:space="preserve"> and Responsibilities</w:t>
       </w:r>
-      <w:bookmarkEnd w:id="6"/>
+      <w:bookmarkEnd w:id="5"/>
     </w:p>
     <w:p/>
     <w:tbl>
@@ -2331,7 +2329,7 @@
                 <w:rFonts w:cs="Arial"/>
               </w:rPr>
             </w:pPr>
-            <w:commentRangeStart w:id="7"/>
+            <w:commentRangeStart w:id="6"/>
             <w:r>
               <w:rPr>
                 <w:rFonts w:cs="Arial"/>
@@ -2339,12 +2337,12 @@
               </w:rPr>
               <w:t>Team</w:t>
             </w:r>
-            <w:commentRangeEnd w:id="7"/>
+            <w:commentRangeEnd w:id="6"/>
             <w:r>
               <w:rPr>
                 <w:rStyle w:val="CommentReference"/>
               </w:rPr>
-              <w:commentReference w:id="7"/>
+              <w:commentReference w:id="6"/>
             </w:r>
             <w:r>
               <w:rPr>
@@ -2609,7 +2607,7 @@
               </w:rPr>
               <w:t>Queries/</w:t>
             </w:r>
-            <w:commentRangeStart w:id="8"/>
+            <w:commentRangeStart w:id="7"/>
             <w:r>
               <w:rPr>
                 <w:rFonts w:cs="Arial"/>
@@ -2617,12 +2615,12 @@
               </w:rPr>
               <w:t>Reports</w:t>
             </w:r>
-            <w:commentRangeEnd w:id="8"/>
+            <w:commentRangeEnd w:id="7"/>
             <w:r>
               <w:rPr>
                 <w:rStyle w:val="CommentReference"/>
               </w:rPr>
-              <w:commentReference w:id="8"/>
+              <w:commentReference w:id="7"/>
             </w:r>
           </w:p>
         </w:tc>
@@ -2746,7 +2744,7 @@
                 <w:rFonts w:cs="Arial"/>
               </w:rPr>
             </w:pPr>
-            <w:commentRangeStart w:id="9"/>
+            <w:commentRangeStart w:id="8"/>
             <w:r>
               <w:rPr>
                 <w:rFonts w:cs="Arial"/>
@@ -2754,12 +2752,12 @@
               </w:rPr>
               <w:t>Team</w:t>
             </w:r>
-            <w:commentRangeEnd w:id="9"/>
+            <w:commentRangeEnd w:id="8"/>
             <w:r>
               <w:rPr>
                 <w:rStyle w:val="CommentReference"/>
               </w:rPr>
-              <w:commentReference w:id="9"/>
+              <w:commentReference w:id="8"/>
             </w:r>
             <w:r>
               <w:rPr>
@@ -3024,7 +3022,7 @@
               </w:rPr>
               <w:t>Queries/</w:t>
             </w:r>
-            <w:commentRangeStart w:id="10"/>
+            <w:commentRangeStart w:id="9"/>
             <w:r>
               <w:rPr>
                 <w:rFonts w:cs="Arial"/>
@@ -3032,12 +3030,12 @@
               </w:rPr>
               <w:t>Reports</w:t>
             </w:r>
-            <w:commentRangeEnd w:id="10"/>
+            <w:commentRangeEnd w:id="9"/>
             <w:r>
               <w:rPr>
                 <w:rStyle w:val="CommentReference"/>
               </w:rPr>
-              <w:commentReference w:id="10"/>
+              <w:commentReference w:id="9"/>
             </w:r>
           </w:p>
         </w:tc>
@@ -3162,7 +3160,7 @@
                 <w:rFonts w:cs="Arial"/>
               </w:rPr>
             </w:pPr>
-            <w:commentRangeStart w:id="11"/>
+            <w:commentRangeStart w:id="10"/>
             <w:r>
               <w:rPr>
                 <w:rFonts w:cs="Arial"/>
@@ -3171,12 +3169,12 @@
               <w:lastRenderedPageBreak/>
               <w:t>Team</w:t>
             </w:r>
-            <w:commentRangeEnd w:id="11"/>
+            <w:commentRangeEnd w:id="10"/>
             <w:r>
               <w:rPr>
                 <w:rStyle w:val="CommentReference"/>
               </w:rPr>
-              <w:commentReference w:id="11"/>
+              <w:commentReference w:id="10"/>
             </w:r>
             <w:r>
               <w:rPr>
@@ -3441,7 +3439,7 @@
               </w:rPr>
               <w:t>Queries/</w:t>
             </w:r>
-            <w:commentRangeStart w:id="12"/>
+            <w:commentRangeStart w:id="11"/>
             <w:r>
               <w:rPr>
                 <w:rFonts w:cs="Arial"/>
@@ -3449,12 +3447,12 @@
               </w:rPr>
               <w:t>Reports</w:t>
             </w:r>
-            <w:commentRangeEnd w:id="12"/>
+            <w:commentRangeEnd w:id="11"/>
             <w:r>
               <w:rPr>
                 <w:rStyle w:val="CommentReference"/>
               </w:rPr>
-              <w:commentReference w:id="12"/>
+              <w:commentReference w:id="11"/>
             </w:r>
           </w:p>
         </w:tc>
@@ -3548,23 +3546,23 @@
           <w:bottom w:val="single" w:sz="4" w:space="1" w:color="auto"/>
         </w:pBdr>
       </w:pPr>
-      <w:bookmarkStart w:id="13" w:name="_Toc8676239"/>
+      <w:bookmarkStart w:id="12" w:name="_Toc8676239"/>
       <w:r>
         <w:lastRenderedPageBreak/>
         <w:t>UI Prototypes</w:t>
       </w:r>
-      <w:bookmarkEnd w:id="13"/>
+      <w:bookmarkEnd w:id="12"/>
     </w:p>
     <w:p>
       <w:pPr>
         <w:pStyle w:val="Heading2"/>
       </w:pPr>
-      <w:bookmarkStart w:id="14" w:name="_Toc8676240"/>
-      <w:commentRangeStart w:id="15"/>
+      <w:bookmarkStart w:id="13" w:name="_Toc8676240"/>
+      <w:commentRangeStart w:id="14"/>
       <w:r>
         <w:t>Team</w:t>
       </w:r>
-      <w:commentRangeEnd w:id="15"/>
+      <w:commentRangeEnd w:id="14"/>
       <w:r>
         <w:rPr>
           <w:rStyle w:val="CommentReference"/>
@@ -3573,25 +3571,547 @@
           <w:bCs w:val="0"/>
           <w:iCs w:val="0"/>
         </w:rPr>
-        <w:commentReference w:id="15"/>
+        <w:commentReference w:id="14"/>
       </w:r>
       <w:r>
         <w:t xml:space="preserve"> UI Guidelines</w:t>
       </w:r>
-      <w:bookmarkEnd w:id="14"/>
+      <w:bookmarkEnd w:id="13"/>
+    </w:p>
+    <w:p>
+      <w:r>
+        <w:rPr>
+          <w:b/>
+          <w:color w:val="000000" w:themeColor="text1"/>
+        </w:rPr>
+        <w:t>Navigation &amp; Control</w:t>
+      </w:r>
+    </w:p>
+    <w:p>
+      <w:r>
+        <w:t xml:space="preserve">Moving between pages should be easy and </w:t>
+      </w:r>
+      <w:r>
+        <w:t>intuitive</w:t>
+      </w:r>
+      <w:r>
+        <w:t xml:space="preserve">. The user </w:t>
+      </w:r>
+      <w:r>
+        <w:t>should always know where to click to move to the next desired page</w:t>
+      </w:r>
+      <w:r>
+        <w:t xml:space="preserve"> and each page should never be more than 3 clicks away</w:t>
+      </w:r>
+      <w:r>
+        <w:t xml:space="preserve">. This principle is enforced by </w:t>
+      </w:r>
+      <w:r>
+        <w:t>having</w:t>
+      </w:r>
+    </w:p>
+    <w:p>
+      <w:pPr>
+        <w:pStyle w:val="ListParagraph"/>
+        <w:numPr>
+          <w:ilvl w:val="0"/>
+          <w:numId w:val="28"/>
+        </w:numPr>
+      </w:pPr>
+      <w:r>
+        <w:t>The h</w:t>
+      </w:r>
+      <w:r>
+        <w:t>eader</w:t>
+      </w:r>
+      <w:r>
+        <w:t xml:space="preserve"> with the logo, which acts as a link to the home page,</w:t>
+      </w:r>
+      <w:r>
+        <w:t xml:space="preserve"> always visible</w:t>
+      </w:r>
+      <w:r>
+        <w:t xml:space="preserve"> </w:t>
+      </w:r>
+      <w:r>
+        <w:rPr>
+          <w:highlight w:val="yellow"/>
+        </w:rPr>
+        <w:t>(INSERT SCREENSHOT)</w:t>
+      </w:r>
+    </w:p>
+    <w:p>
+      <w:pPr>
+        <w:pStyle w:val="ListParagraph"/>
+        <w:numPr>
+          <w:ilvl w:val="0"/>
+          <w:numId w:val="28"/>
+        </w:numPr>
+      </w:pPr>
+      <w:r>
+        <w:t>Navigation options in footer</w:t>
+      </w:r>
+      <w:r>
+        <w:t xml:space="preserve"> of each page</w:t>
+      </w:r>
+    </w:p>
+    <w:p>
+      <w:pPr>
+        <w:pStyle w:val="ListParagraph"/>
+        <w:numPr>
+          <w:ilvl w:val="0"/>
+          <w:numId w:val="28"/>
+        </w:numPr>
+      </w:pPr>
+      <w:r>
+        <w:t>C</w:t>
+      </w:r>
+      <w:r>
+        <w:t>onsistent</w:t>
+      </w:r>
+      <w:r>
+        <w:t>ly styled</w:t>
+      </w:r>
+      <w:r>
+        <w:t xml:space="preserve"> and</w:t>
+      </w:r>
+      <w:r>
+        <w:t xml:space="preserve"> clearly</w:t>
+      </w:r>
+      <w:r>
+        <w:t xml:space="preserve"> visible buttons that </w:t>
+      </w:r>
+      <w:r>
+        <w:t xml:space="preserve">indicate that they </w:t>
+      </w:r>
+      <w:r>
+        <w:t xml:space="preserve">link to </w:t>
+      </w:r>
+      <w:r>
+        <w:t>another</w:t>
+      </w:r>
+      <w:r>
+        <w:t xml:space="preserve"> page</w:t>
+      </w:r>
     </w:p>
     <w:p/>
+    <w:p>
+      <w:r>
+        <w:t xml:space="preserve">Controls should be consistently styled and used effectively. Meaning, that the </w:t>
+      </w:r>
+      <w:r>
+        <w:t>suitable</w:t>
+      </w:r>
+      <w:r>
+        <w:t xml:space="preserve"> control should be used for the specific user input</w:t>
+      </w:r>
+      <w:r>
+        <w:t xml:space="preserve"> (dropdowns for lists of selectable items, checkboxes for true or false input etc.)</w:t>
+      </w:r>
+      <w:r>
+        <w:t xml:space="preserve">. </w:t>
+      </w:r>
+      <w:r>
+        <w:t xml:space="preserve">These controls will be prominent in the </w:t>
+      </w:r>
+      <w:r>
+        <w:t xml:space="preserve">‘Filter’ section </w:t>
+      </w:r>
+      <w:r>
+        <w:t>(</w:t>
+      </w:r>
+      <w:r>
+        <w:t>seen in the Discover Challenges, My Friends and My Challenges pages</w:t>
+      </w:r>
+      <w:r>
+        <w:t>)</w:t>
+      </w:r>
+      <w:r>
+        <w:t xml:space="preserve"> as multiple controls</w:t>
+      </w:r>
+      <w:r>
+        <w:t xml:space="preserve"> can be used to filter each query. </w:t>
+      </w:r>
+    </w:p>
+    <w:p>
+      <w:pPr>
+        <w:rPr>
+          <w:b/>
+        </w:rPr>
+      </w:pPr>
+    </w:p>
+    <w:p>
+      <w:pPr>
+        <w:rPr>
+          <w:b/>
+        </w:rPr>
+      </w:pPr>
+      <w:r>
+        <w:rPr>
+          <w:b/>
+        </w:rPr>
+        <w:t xml:space="preserve">Support for User </w:t>
+      </w:r>
+      <w:r>
+        <w:rPr>
+          <w:b/>
+        </w:rPr>
+        <w:t>Efficiency</w:t>
+      </w:r>
+    </w:p>
+    <w:p>
+      <w:r>
+        <w:t xml:space="preserve">The user can only access the website once logged in. Once the user is logged in they will always see the home page first, making the starting point of each visit familiar to the user. Each page will only show the necessary information in an organized and simplistic manner as to not confuse or overwhelm the user. Each page serves towards a single function, </w:t>
+      </w:r>
+      <w:r>
+        <w:t>such as</w:t>
+      </w:r>
+      <w:r>
+        <w:t xml:space="preserve"> viewing the </w:t>
+      </w:r>
+      <w:r>
+        <w:t>user’s</w:t>
+      </w:r>
+      <w:r>
+        <w:t xml:space="preserve"> challenges</w:t>
+      </w:r>
+      <w:r>
+        <w:t xml:space="preserve">, </w:t>
+      </w:r>
+      <w:r>
+        <w:t>managing their friends</w:t>
+      </w:r>
+      <w:r>
+        <w:t xml:space="preserve"> etc</w:t>
+      </w:r>
+      <w:r>
+        <w:t xml:space="preserve">. </w:t>
+      </w:r>
+      <w:r>
+        <w:t>Making use of the most suitable controls (as mentioned above) provides user efficiency a</w:t>
+      </w:r>
+      <w:bookmarkStart w:id="16" w:name="_GoBack"/>
+      <w:bookmarkEnd w:id="16"/>
+      <w:r>
+        <w:t xml:space="preserve">s these controls are intuitive. </w:t>
+      </w:r>
+    </w:p>
+    <w:p>
+      <w:pPr>
+        <w:rPr>
+          <w:b/>
+        </w:rPr>
+      </w:pPr>
+    </w:p>
+    <w:p>
+      <w:pPr>
+        <w:rPr>
+          <w:b/>
+        </w:rPr>
+      </w:pPr>
+      <w:r>
+        <w:rPr>
+          <w:b/>
+        </w:rPr>
+        <w:t>Recognition rather than recall</w:t>
+      </w:r>
+    </w:p>
+    <w:p>
+      <w:r>
+        <w:t>Reinforcement of user actions, such as friend added. System lets user knows friend has been added.</w:t>
+      </w:r>
+    </w:p>
+    <w:p>
+      <w:r>
+        <w:t>Recognition of user actions, such as buttons change color when user hovers over them etc.</w:t>
+      </w:r>
+    </w:p>
     <w:p/>
     <w:p>
       <w:pPr>
+        <w:rPr>
+          <w:b/>
+        </w:rPr>
+      </w:pPr>
+    </w:p>
+    <w:p>
+      <w:pPr>
+        <w:rPr>
+          <w:b/>
+        </w:rPr>
+      </w:pPr>
+      <w:r>
+        <w:rPr>
+          <w:b/>
+        </w:rPr>
+        <w:t>Aesthetic design</w:t>
+      </w:r>
+    </w:p>
+    <w:p>
+      <w:r>
+        <w:t>Each page should be simplistic in design, while providing the user all the necessary information and functionality.</w:t>
+      </w:r>
+      <w:r>
+        <w:t xml:space="preserve"> </w:t>
+      </w:r>
+      <w:r>
+        <w:t xml:space="preserve">This principle can be enforced by </w:t>
+      </w:r>
+      <w:r>
+        <w:t>efficiently choosing the key visual elements of your website:</w:t>
+      </w:r>
+      <w:r>
+        <w:t xml:space="preserve"> colors, fonts and graphics.</w:t>
+      </w:r>
+    </w:p>
+    <w:p>
+      <w:pPr>
+        <w:pStyle w:val="ListParagraph"/>
+        <w:numPr>
+          <w:ilvl w:val="0"/>
+          <w:numId w:val="29"/>
+        </w:numPr>
+      </w:pPr>
+      <w:r>
+        <w:t xml:space="preserve">We have decided on a simple pastel pallet </w:t>
+      </w:r>
+      <w:r>
+        <w:t>as it</w:t>
+      </w:r>
+      <w:r>
+        <w:t xml:space="preserve"> is </w:t>
+      </w:r>
+      <w:r>
+        <w:t>‘</w:t>
+      </w:r>
+      <w:r>
+        <w:t>easy on the eyes</w:t>
+      </w:r>
+      <w:r>
+        <w:t>’</w:t>
+      </w:r>
+      <w:r>
+        <w:t xml:space="preserve"> and compliments the idea of simplicity</w:t>
+      </w:r>
+      <w:r>
+        <w:t>.</w:t>
+      </w:r>
+    </w:p>
+    <w:p>
+      <w:pPr>
+        <w:jc w:val="center"/>
+      </w:pPr>
+      <w:r>
+        <w:rPr>
+          <w:noProof/>
+        </w:rPr>
+        <w:drawing>
+          <wp:inline distT="0" distB="0" distL="0" distR="0" wp14:anchorId="3EA1882E" wp14:editId="0FB92698">
+            <wp:extent cx="795840" cy="561975"/>
+            <wp:effectExtent l="0" t="0" r="4445" b="0"/>
+            <wp:docPr id="1" name="Picture 1" descr="Image result for pastel palette"/>
+            <wp:cNvGraphicFramePr>
+              <a:graphicFrameLocks xmlns:a="http://schemas.openxmlformats.org/drawingml/2006/main" noChangeAspect="1"/>
+            </wp:cNvGraphicFramePr>
+            <a:graphic xmlns:a="http://schemas.openxmlformats.org/drawingml/2006/main">
+              <a:graphicData uri="http://schemas.openxmlformats.org/drawingml/2006/picture">
+                <pic:pic xmlns:pic="http://schemas.openxmlformats.org/drawingml/2006/picture">
+                  <pic:nvPicPr>
+                    <pic:cNvPr id="0" name="Picture 1" descr="Image result for pastel palette"/>
+                    <pic:cNvPicPr>
+                      <a:picLocks noChangeAspect="1" noChangeArrowheads="1"/>
+                    </pic:cNvPicPr>
+                  </pic:nvPicPr>
+                  <pic:blipFill>
+                    <a:blip r:embed="rId14" cstate="print">
+                      <a:extLst>
+                        <a:ext uri="{28A0092B-C50C-407E-A947-70E740481C1C}">
+                          <a14:useLocalDpi xmlns:a14="http://schemas.microsoft.com/office/drawing/2010/main" val="0"/>
+                        </a:ext>
+                      </a:extLst>
+                    </a:blip>
+                    <a:srcRect/>
+                    <a:stretch>
+                      <a:fillRect/>
+                    </a:stretch>
+                  </pic:blipFill>
+                  <pic:spPr bwMode="auto">
+                    <a:xfrm>
+                      <a:off x="0" y="0"/>
+                      <a:ext cx="804327" cy="567968"/>
+                    </a:xfrm>
+                    <a:prstGeom prst="rect">
+                      <a:avLst/>
+                    </a:prstGeom>
+                    <a:noFill/>
+                    <a:ln>
+                      <a:noFill/>
+                    </a:ln>
+                  </pic:spPr>
+                </pic:pic>
+              </a:graphicData>
+            </a:graphic>
+          </wp:inline>
+        </w:drawing>
+      </w:r>
+    </w:p>
+    <w:p>
+      <w:pPr>
+        <w:pStyle w:val="ListParagraph"/>
+        <w:numPr>
+          <w:ilvl w:val="0"/>
+          <w:numId w:val="29"/>
+        </w:numPr>
+      </w:pPr>
+      <w:r>
+        <w:rPr>
+          <w:highlight w:val="yellow"/>
+        </w:rPr>
+        <w:t>FONT?</w:t>
+      </w:r>
+    </w:p>
+    <w:p>
+      <w:pPr>
+        <w:pStyle w:val="ListParagraph"/>
+        <w:numPr>
+          <w:ilvl w:val="0"/>
+          <w:numId w:val="29"/>
+        </w:numPr>
+      </w:pPr>
+      <w:r>
+        <w:t xml:space="preserve">Graphics </w:t>
+      </w:r>
+      <w:r>
+        <w:t xml:space="preserve">should only be </w:t>
+      </w:r>
+      <w:r>
+        <w:t>used</w:t>
+      </w:r>
+      <w:r>
+        <w:t xml:space="preserve"> when </w:t>
+      </w:r>
+      <w:r>
+        <w:t xml:space="preserve">helping the user accomplish a task or </w:t>
+      </w:r>
+      <w:r>
+        <w:t>when it enforces</w:t>
+      </w:r>
+      <w:r>
+        <w:t xml:space="preserve"> familiarity and simplicity</w:t>
+      </w:r>
+      <w:r>
+        <w:t>.</w:t>
+      </w:r>
+      <w:r>
+        <w:t xml:space="preserve"> Meaning, using globally recognized graphics to convey specific information such as a check mark for a completed task, or a question mark for a pending task etc. </w:t>
+      </w:r>
+    </w:p>
+    <w:p>
+      <w:pPr>
+        <w:rPr>
+          <w:b/>
+        </w:rPr>
+      </w:pPr>
+    </w:p>
+    <w:p>
+      <w:r>
+        <w:t xml:space="preserve">Each page should share a consistency that </w:t>
+      </w:r>
+      <w:r>
+        <w:t>makes the user more comfortable with the website as they progressively use it.</w:t>
+      </w:r>
+      <w:r>
+        <w:t xml:space="preserve"> </w:t>
+      </w:r>
+      <w:r>
+        <w:t xml:space="preserve">This will be enforced by using </w:t>
+      </w:r>
+      <w:r>
+        <w:t>consistent styling and the same general template for each page:</w:t>
+      </w:r>
+    </w:p>
+    <w:p>
+      <w:r>
+        <w:rPr>
+          <w:highlight w:val="yellow"/>
+        </w:rPr>
+        <w:t>(INSERT SCREENSHOT)</w:t>
+      </w:r>
+    </w:p>
+    <w:p/>
+    <w:p>
+      <w:pPr>
+        <w:rPr>
+          <w:b/>
+        </w:rPr>
+      </w:pPr>
+      <w:r>
+        <w:rPr>
+          <w:b/>
+        </w:rPr>
+        <w:t>Error prevention/recovery</w:t>
+      </w:r>
+    </w:p>
+    <w:p>
+      <w:r>
+        <w:t xml:space="preserve">Errors are prevented by giving the user only the necessary amount of control. Meaning, only controls that are accessible to the user at that current point </w:t>
+      </w:r>
+      <w:r>
+        <w:t>in</w:t>
+      </w:r>
+      <w:r>
+        <w:t xml:space="preserve"> time </w:t>
+      </w:r>
+      <w:r>
+        <w:t>are</w:t>
+      </w:r>
+      <w:r>
+        <w:t xml:space="preserve"> displayed</w:t>
+      </w:r>
+      <w:r>
+        <w:t xml:space="preserve"> and suitable controls are used for user input</w:t>
+      </w:r>
+      <w:r>
+        <w:t xml:space="preserve">. Errors can also be prevented by </w:t>
+      </w:r>
+      <w:r>
+        <w:t>validating</w:t>
+      </w:r>
+      <w:r>
+        <w:t xml:space="preserve"> user input </w:t>
+      </w:r>
+      <w:r>
+        <w:t>before</w:t>
+      </w:r>
+      <w:r>
+        <w:t xml:space="preserve"> </w:t>
+      </w:r>
+      <w:r>
+        <w:lastRenderedPageBreak/>
+        <w:t xml:space="preserve">it is sent to the server i.e. check that </w:t>
+      </w:r>
+      <w:r>
+        <w:t>an entered email address is in the correct format before allowing the user to submit it</w:t>
+      </w:r>
+      <w:r>
+        <w:t>.</w:t>
+      </w:r>
+    </w:p>
+    <w:p>
+      <w:r>
+        <w:t>Errors are recovered by making use of pop-ups once an error has occurred and displaying enough information about the error (without getting too technical) to make the user understand what went wrong and what steps that can take to rectify the error.</w:t>
+      </w:r>
+    </w:p>
+    <w:p>
+      <w:pPr>
         <w:pStyle w:val="Heading2"/>
       </w:pPr>
-      <w:bookmarkStart w:id="16" w:name="_Toc8676241"/>
-      <w:commentRangeStart w:id="17"/>
+      <w:bookmarkStart w:id="17" w:name="_Toc8676241"/>
+      <w:commentRangeStart w:id="18"/>
       <w:r>
         <w:t>UI</w:t>
       </w:r>
-      <w:commentRangeEnd w:id="17"/>
+      <w:commentRangeEnd w:id="18"/>
       <w:r>
         <w:rPr>
           <w:rStyle w:val="CommentReference"/>
@@ -3600,7 +4120,7 @@
           <w:bCs w:val="0"/>
           <w:iCs w:val="0"/>
         </w:rPr>
-        <w:commentReference w:id="17"/>
+        <w:commentReference w:id="18"/>
       </w:r>
       <w:r>
         <w:t xml:space="preserve"> Designs</w:t>
@@ -3608,11 +4128,11 @@
       <w:r>
         <w:t xml:space="preserve"> &amp; </w:t>
       </w:r>
-      <w:commentRangeStart w:id="18"/>
+      <w:commentRangeStart w:id="19"/>
       <w:r>
         <w:t>Updated Analysis Use Case Narratives</w:t>
       </w:r>
-      <w:commentRangeEnd w:id="18"/>
+      <w:commentRangeEnd w:id="19"/>
       <w:r>
         <w:rPr>
           <w:rStyle w:val="CommentReference"/>
@@ -3621,15 +4141,15 @@
           <w:bCs w:val="0"/>
           <w:iCs w:val="0"/>
         </w:rPr>
-        <w:commentReference w:id="18"/>
-      </w:r>
-      <w:bookmarkEnd w:id="16"/>
+        <w:commentReference w:id="19"/>
+      </w:r>
+      <w:bookmarkEnd w:id="17"/>
     </w:p>
     <w:p>
       <w:pPr>
         <w:pStyle w:val="Heading3"/>
       </w:pPr>
-      <w:bookmarkStart w:id="19" w:name="_Toc8676242"/>
+      <w:bookmarkStart w:id="20" w:name="_Toc8676242"/>
       <w:r>
         <w:t xml:space="preserve">Designed by </w:t>
       </w:r>
@@ -3648,11 +4168,11 @@
       <w:r>
         <w:t xml:space="preserve"> </w:t>
       </w:r>
-      <w:commentRangeStart w:id="20"/>
+      <w:commentRangeStart w:id="21"/>
       <w:r>
         <w:t>name</w:t>
       </w:r>
-      <w:commentRangeEnd w:id="20"/>
+      <w:commentRangeEnd w:id="21"/>
       <w:r>
         <w:rPr>
           <w:rStyle w:val="CommentReference"/>
@@ -3660,12 +4180,12 @@
           <w:b w:val="0"/>
           <w:bCs w:val="0"/>
         </w:rPr>
-        <w:commentReference w:id="20"/>
+        <w:commentReference w:id="21"/>
       </w:r>
       <w:r>
         <w:t>&gt;</w:t>
       </w:r>
-      <w:bookmarkEnd w:id="19"/>
+      <w:bookmarkEnd w:id="20"/>
     </w:p>
     <w:p/>
     <w:tbl>
@@ -4011,7 +4531,7 @@
                 <w:color w:val="FFFFFF" w:themeColor="background1"/>
               </w:rPr>
             </w:pPr>
-            <w:commentRangeStart w:id="21"/>
+            <w:commentRangeStart w:id="22"/>
             <w:r>
               <w:rPr>
                 <w:b/>
@@ -4019,12 +4539,12 @@
               </w:rPr>
               <w:t>Alternate Flow of events</w:t>
             </w:r>
-            <w:commentRangeEnd w:id="21"/>
+            <w:commentRangeEnd w:id="22"/>
             <w:r>
               <w:rPr>
                 <w:rStyle w:val="CommentReference"/>
               </w:rPr>
-              <w:commentReference w:id="21"/>
+              <w:commentReference w:id="22"/>
             </w:r>
           </w:p>
         </w:tc>
@@ -4054,7 +4574,7 @@
                 <w:color w:val="FFFFFF" w:themeColor="background1"/>
               </w:rPr>
             </w:pPr>
-            <w:commentRangeStart w:id="22"/>
+            <w:commentRangeStart w:id="23"/>
             <w:r>
               <w:rPr>
                 <w:b/>
@@ -4062,12 +4582,12 @@
               </w:rPr>
               <w:t>Initial UI design</w:t>
             </w:r>
-            <w:commentRangeEnd w:id="22"/>
+            <w:commentRangeEnd w:id="23"/>
             <w:r>
               <w:rPr>
                 <w:rStyle w:val="CommentReference"/>
               </w:rPr>
-              <w:commentReference w:id="22"/>
+              <w:commentReference w:id="23"/>
             </w:r>
           </w:p>
         </w:tc>
@@ -4088,18 +4608,18 @@
       <w:pPr>
         <w:pStyle w:val="Heading3"/>
       </w:pPr>
-      <w:bookmarkStart w:id="23" w:name="_Toc8676243"/>
+      <w:bookmarkStart w:id="24" w:name="_Toc8676243"/>
       <w:r>
         <w:t xml:space="preserve">Designed by </w:t>
       </w:r>
       <w:r>
         <w:t xml:space="preserve">&lt;Insert team member </w:t>
       </w:r>
-      <w:commentRangeStart w:id="24"/>
+      <w:commentRangeStart w:id="25"/>
       <w:r>
         <w:t>name</w:t>
       </w:r>
-      <w:commentRangeEnd w:id="24"/>
+      <w:commentRangeEnd w:id="25"/>
       <w:r>
         <w:rPr>
           <w:rStyle w:val="CommentReference"/>
@@ -4107,12 +4627,12 @@
           <w:b w:val="0"/>
           <w:bCs w:val="0"/>
         </w:rPr>
-        <w:commentReference w:id="24"/>
+        <w:commentReference w:id="25"/>
       </w:r>
       <w:r>
         <w:t>&gt;</w:t>
       </w:r>
-      <w:bookmarkEnd w:id="23"/>
+      <w:bookmarkEnd w:id="24"/>
     </w:p>
     <w:p/>
     <w:tbl>
@@ -4458,7 +4978,7 @@
                 <w:color w:val="FFFFFF" w:themeColor="background1"/>
               </w:rPr>
             </w:pPr>
-            <w:commentRangeStart w:id="25"/>
+            <w:commentRangeStart w:id="26"/>
             <w:r>
               <w:rPr>
                 <w:b/>
@@ -4466,12 +4986,12 @@
               </w:rPr>
               <w:t>Alternate Flow of events</w:t>
             </w:r>
-            <w:commentRangeEnd w:id="25"/>
+            <w:commentRangeEnd w:id="26"/>
             <w:r>
               <w:rPr>
                 <w:rStyle w:val="CommentReference"/>
               </w:rPr>
-              <w:commentReference w:id="25"/>
+              <w:commentReference w:id="26"/>
             </w:r>
           </w:p>
         </w:tc>
@@ -4501,7 +5021,7 @@
                 <w:color w:val="FFFFFF" w:themeColor="background1"/>
               </w:rPr>
             </w:pPr>
-            <w:commentRangeStart w:id="26"/>
+            <w:commentRangeStart w:id="27"/>
             <w:r>
               <w:rPr>
                 <w:b/>
@@ -4509,12 +5029,12 @@
               </w:rPr>
               <w:t>Initial UI design</w:t>
             </w:r>
-            <w:commentRangeEnd w:id="26"/>
+            <w:commentRangeEnd w:id="27"/>
             <w:r>
               <w:rPr>
                 <w:rStyle w:val="CommentReference"/>
               </w:rPr>
-              <w:commentReference w:id="26"/>
+              <w:commentReference w:id="27"/>
             </w:r>
           </w:p>
         </w:tc>
@@ -4536,19 +5056,18 @@
       <w:pPr>
         <w:pStyle w:val="Heading3"/>
       </w:pPr>
-      <w:bookmarkStart w:id="27" w:name="_Toc8676244"/>
-      <w:r>
-        <w:lastRenderedPageBreak/>
+      <w:bookmarkStart w:id="28" w:name="_Toc8676244"/>
+      <w:r>
         <w:t xml:space="preserve">Designed by </w:t>
       </w:r>
       <w:r>
         <w:t xml:space="preserve">&lt;Insert team member </w:t>
       </w:r>
-      <w:commentRangeStart w:id="28"/>
+      <w:commentRangeStart w:id="29"/>
       <w:r>
         <w:t>name</w:t>
       </w:r>
-      <w:commentRangeEnd w:id="28"/>
+      <w:commentRangeEnd w:id="29"/>
       <w:r>
         <w:rPr>
           <w:rStyle w:val="CommentReference"/>
@@ -4556,12 +5075,12 @@
           <w:b w:val="0"/>
           <w:bCs w:val="0"/>
         </w:rPr>
-        <w:commentReference w:id="28"/>
+        <w:commentReference w:id="29"/>
       </w:r>
       <w:r>
         <w:t>&gt;</w:t>
       </w:r>
-      <w:bookmarkEnd w:id="27"/>
+      <w:bookmarkEnd w:id="28"/>
     </w:p>
     <w:p/>
     <w:tbl>
@@ -4597,6 +5116,7 @@
                 <w:b/>
                 <w:color w:val="FFFFFF" w:themeColor="background1"/>
               </w:rPr>
+              <w:lastRenderedPageBreak/>
               <w:t>Use Case ID</w:t>
             </w:r>
           </w:p>
@@ -4907,7 +5427,7 @@
                 <w:color w:val="FFFFFF" w:themeColor="background1"/>
               </w:rPr>
             </w:pPr>
-            <w:commentRangeStart w:id="29"/>
+            <w:commentRangeStart w:id="30"/>
             <w:r>
               <w:rPr>
                 <w:b/>
@@ -4915,12 +5435,12 @@
               </w:rPr>
               <w:t>Alternate Flow of events</w:t>
             </w:r>
-            <w:commentRangeEnd w:id="29"/>
+            <w:commentRangeEnd w:id="30"/>
             <w:r>
               <w:rPr>
                 <w:rStyle w:val="CommentReference"/>
               </w:rPr>
-              <w:commentReference w:id="29"/>
+              <w:commentReference w:id="30"/>
             </w:r>
           </w:p>
         </w:tc>
@@ -4950,7 +5470,7 @@
                 <w:color w:val="FFFFFF" w:themeColor="background1"/>
               </w:rPr>
             </w:pPr>
-            <w:commentRangeStart w:id="30"/>
+            <w:commentRangeStart w:id="31"/>
             <w:r>
               <w:rPr>
                 <w:b/>
@@ -4958,12 +5478,12 @@
               </w:rPr>
               <w:t>Initial UI design</w:t>
             </w:r>
-            <w:commentRangeEnd w:id="30"/>
+            <w:commentRangeEnd w:id="31"/>
             <w:r>
               <w:rPr>
                 <w:rStyle w:val="CommentReference"/>
               </w:rPr>
-              <w:commentReference w:id="30"/>
+              <w:commentReference w:id="31"/>
             </w:r>
           </w:p>
         </w:tc>
@@ -4996,13 +5516,13 @@
           <w:bottom w:val="single" w:sz="4" w:space="1" w:color="auto"/>
         </w:pBdr>
       </w:pPr>
-      <w:bookmarkStart w:id="31" w:name="_Toc8676246"/>
-      <w:bookmarkEnd w:id="5"/>
+      <w:bookmarkStart w:id="32" w:name="_Toc8676246"/>
+      <w:bookmarkEnd w:id="4"/>
       <w:r>
         <w:lastRenderedPageBreak/>
         <w:t>DATA REQUIREMENTS</w:t>
       </w:r>
-      <w:bookmarkEnd w:id="31"/>
+      <w:bookmarkEnd w:id="32"/>
     </w:p>
     <w:p>
       <w:pPr>
@@ -5012,8 +5532,8 @@
           <w:numId w:val="0"/>
         </w:numPr>
       </w:pPr>
-      <w:bookmarkStart w:id="32" w:name="_Toc227418332"/>
-      <w:bookmarkStart w:id="33" w:name="_Toc8676247"/>
+      <w:bookmarkStart w:id="33" w:name="_Toc227418332"/>
+      <w:bookmarkStart w:id="34" w:name="_Toc8676247"/>
       <w:r>
         <w:t>3.1</w:t>
       </w:r>
@@ -5021,12 +5541,12 @@
         <w:tab/>
         <w:t xml:space="preserve">Domain </w:t>
       </w:r>
-      <w:commentRangeStart w:id="34"/>
+      <w:commentRangeStart w:id="35"/>
       <w:r>
         <w:t>Class Diagram</w:t>
       </w:r>
-      <w:bookmarkEnd w:id="32"/>
-      <w:commentRangeEnd w:id="34"/>
+      <w:bookmarkEnd w:id="33"/>
+      <w:commentRangeEnd w:id="35"/>
       <w:r>
         <w:rPr>
           <w:rStyle w:val="CommentReference"/>
@@ -5035,9 +5555,9 @@
           <w:bCs w:val="0"/>
           <w:iCs w:val="0"/>
         </w:rPr>
-        <w:commentReference w:id="34"/>
-      </w:r>
-      <w:bookmarkEnd w:id="33"/>
+        <w:commentReference w:id="35"/>
+      </w:r>
+      <w:bookmarkEnd w:id="34"/>
     </w:p>
     <w:p>
       <w:pPr>
@@ -5068,7 +5588,7 @@
       </w:r>
     </w:p>
     <w:p>
-      <w:bookmarkStart w:id="35" w:name="_Toc227418333"/>
+      <w:bookmarkStart w:id="36" w:name="_Toc227418333"/>
       <w:r>
         <w:br w:type="page"/>
       </w:r>
@@ -5081,14 +5601,14 @@
           <w:numId w:val="19"/>
         </w:numPr>
       </w:pPr>
-      <w:bookmarkStart w:id="36" w:name="_Toc8676248"/>
-      <w:bookmarkEnd w:id="35"/>
-      <w:commentRangeStart w:id="37"/>
+      <w:bookmarkStart w:id="37" w:name="_Toc8676248"/>
+      <w:bookmarkEnd w:id="36"/>
+      <w:commentRangeStart w:id="38"/>
       <w:r>
         <w:lastRenderedPageBreak/>
         <w:t>Implementation</w:t>
       </w:r>
-      <w:commentRangeEnd w:id="37"/>
+      <w:commentRangeEnd w:id="38"/>
       <w:r>
         <w:rPr>
           <w:rStyle w:val="CommentReference"/>
@@ -5097,7 +5617,7 @@
           <w:bCs w:val="0"/>
           <w:iCs w:val="0"/>
         </w:rPr>
-        <w:commentReference w:id="37"/>
+        <w:commentReference w:id="38"/>
       </w:r>
       <w:r>
         <w:t xml:space="preserve"> </w:t>
@@ -5108,7 +5628,7 @@
       <w:r>
         <w:t>Class Diagram</w:t>
       </w:r>
-      <w:bookmarkEnd w:id="36"/>
+      <w:bookmarkEnd w:id="37"/>
     </w:p>
     <w:p>
       <w:pPr>
@@ -5140,12 +5660,12 @@
       </w:r>
     </w:p>
     <w:p>
-      <w:bookmarkStart w:id="38" w:name="_Toc67755743"/>
-      <w:bookmarkEnd w:id="38"/>
+      <w:bookmarkStart w:id="39" w:name="_Toc67755743"/>
+      <w:bookmarkEnd w:id="39"/>
     </w:p>
     <w:sectPr>
-      <w:headerReference w:type="default" r:id="rId14"/>
-      <w:footerReference w:type="default" r:id="rId15"/>
+      <w:headerReference w:type="default" r:id="rId15"/>
+      <w:footerReference w:type="default" r:id="rId16"/>
       <w:pgSz w:w="11906" w:h="16838" w:code="9"/>
       <w:pgMar w:top="1440" w:right="1800" w:bottom="709" w:left="1800" w:header="1008" w:footer="1008" w:gutter="0"/>
       <w:cols w:space="720"/>
@@ -5158,7 +5678,7 @@
 
 <file path=word/comments.xml><?xml version="1.0" encoding="utf-8"?>
 <w:comments xmlns:wpc="http://schemas.microsoft.com/office/word/2010/wordprocessingCanvas" xmlns:cx="http://schemas.microsoft.com/office/drawing/2014/chartex" xmlns:cx1="http://schemas.microsoft.com/office/drawing/2015/9/8/chartex" xmlns:cx2="http://schemas.microsoft.com/office/drawing/2015/10/21/chartex" xmlns:cx3="http://schemas.microsoft.com/office/drawing/2016/5/9/chartex" xmlns:cx4="http://schemas.microsoft.com/office/drawing/2016/5/10/chartex" xmlns:cx5="http://schemas.microsoft.com/office/drawing/2016/5/11/chartex" xmlns:cx6="http://schemas.microsoft.com/office/drawing/2016/5/12/chartex" xmlns:cx7="http://schemas.microsoft.com/office/drawing/2016/5/13/chartex" xmlns:cx8="http://schemas.microsoft.com/office/drawing/2016/5/14/chartex" xmlns:mc="http://schemas.openxmlformats.org/markup-compatibility/2006" xmlns:aink="http://schemas.microsoft.com/office/drawing/2016/ink" xmlns:am3d="http://schemas.microsoft.com/office/drawing/2017/model3d" xmlns:o="urn:schemas-microsoft-com:office:office" xmlns:r="http://schemas.openxmlformats.org/officeDocument/2006/relationships" xmlns:m="http://schemas.openxmlformats.org/officeDocument/2006/math" xmlns:v="urn:schemas-microsoft-com:vml" xmlns:wp14="http://schemas.microsoft.com/office/word/2010/wordprocessingDrawing" xmlns:wp="http://schemas.openxmlformats.org/drawingml/2006/wordprocessingDrawing" xmlns:w10="urn:schemas-microsoft-com:office:word" xmlns:w="http://schemas.openxmlformats.org/wordprocessingml/2006/main" xmlns:w14="http://schemas.microsoft.com/office/word/2010/wordml" xmlns:w15="http://schemas.microsoft.com/office/word/2012/wordml" xmlns:w16cid="http://schemas.microsoft.com/office/word/2016/wordml/cid" xmlns:w16se="http://schemas.microsoft.com/office/word/2015/wordml/symex" xmlns:wpg="http://schemas.microsoft.com/office/word/2010/wordprocessingGroup" xmlns:wpi="http://schemas.microsoft.com/office/word/2010/wordprocessingInk" xmlns:wne="http://schemas.microsoft.com/office/word/2006/wordml" xmlns:wps="http://schemas.microsoft.com/office/word/2010/wordprocessingShape" mc:Ignorable="w14 w15 w16se w16cid wp14">
-  <w:comment w:id="1" w:author="Janine Nel" w:date="2012-04-17T06:27:00Z" w:initials="Janine">
+  <w:comment w:id="0" w:author="Janine Nel" w:date="2012-04-17T06:27:00Z" w:initials="Janine">
     <w:p>
       <w:pPr>
         <w:pStyle w:val="CommentText"/>
@@ -5186,7 +5706,7 @@
       </w:r>
     </w:p>
   </w:comment>
-  <w:comment w:id="4" w:author="Janine Nel" w:date="2015-03-23T15:25:00Z" w:initials="Janine">
+  <w:comment w:id="3" w:author="Janine Nel" w:date="2015-03-23T15:25:00Z" w:initials="Janine">
     <w:p>
       <w:pPr>
         <w:pStyle w:val="CommentText"/>
@@ -5722,7 +6242,7 @@
       </w:r>
     </w:p>
   </w:comment>
-  <w:comment w:id="7" w:author="Nel, Janine (Ms) (Summerstrand Campus South)" w:date="2017-04-13T09:52:00Z" w:initials="NJ((CS">
+  <w:comment w:id="6" w:author="Nel, Janine (Ms) (Summerstrand Campus South)" w:date="2017-04-13T09:52:00Z" w:initials="NJ((CS">
     <w:p>
       <w:pPr>
         <w:pStyle w:val="CommentText"/>
@@ -5763,7 +6283,7 @@
       </w:r>
     </w:p>
   </w:comment>
-  <w:comment w:id="8" w:author="Nel, Janine (Ms) (Summerstrand Campus South)" w:date="2017-04-12T11:31:00Z" w:initials="NJ((CS">
+  <w:comment w:id="7" w:author="Nel, Janine (Ms) (Summerstrand Campus South)" w:date="2017-04-12T11:31:00Z" w:initials="NJ((CS">
     <w:p>
       <w:pPr>
         <w:pStyle w:val="CommentText"/>
@@ -5779,7 +6299,7 @@
       </w:r>
     </w:p>
   </w:comment>
-  <w:comment w:id="9" w:author="Nel, Janine (Ms) (Summerstrand Campus South)" w:date="2017-04-13T10:05:00Z" w:initials="NJ((CS">
+  <w:comment w:id="8" w:author="Nel, Janine (Ms) (Summerstrand Campus South)" w:date="2017-04-13T10:05:00Z" w:initials="NJ((CS">
     <w:p>
       <w:pPr>
         <w:pStyle w:val="CommentText"/>
@@ -5814,7 +6334,7 @@
       </w:r>
     </w:p>
   </w:comment>
-  <w:comment w:id="10" w:author="Nel, Janine (Ms) (Summerstrand Campus South)" w:date="2017-04-12T11:31:00Z" w:initials="NJ((CS">
+  <w:comment w:id="9" w:author="Nel, Janine (Ms) (Summerstrand Campus South)" w:date="2017-04-12T11:31:00Z" w:initials="NJ((CS">
     <w:p>
       <w:pPr>
         <w:pStyle w:val="CommentText"/>
@@ -5830,7 +6350,7 @@
       </w:r>
     </w:p>
   </w:comment>
-  <w:comment w:id="11" w:author="Nel, Janine (Ms) (Summerstrand Campus South)" w:date="2017-04-13T10:06:00Z" w:initials="NJ((CS">
+  <w:comment w:id="10" w:author="Nel, Janine (Ms) (Summerstrand Campus South)" w:date="2017-04-13T10:06:00Z" w:initials="NJ((CS">
     <w:p>
       <w:pPr>
         <w:pStyle w:val="CommentText"/>
@@ -5865,7 +6385,7 @@
       </w:r>
     </w:p>
   </w:comment>
-  <w:comment w:id="12" w:author="Nel, Janine (Ms) (Summerstrand Campus South)" w:date="2017-04-12T11:31:00Z" w:initials="NJ((CS">
+  <w:comment w:id="11" w:author="Nel, Janine (Ms) (Summerstrand Campus South)" w:date="2017-04-12T11:31:00Z" w:initials="NJ((CS">
     <w:p>
       <w:pPr>
         <w:pStyle w:val="CommentText"/>
@@ -5881,7 +6401,7 @@
       </w:r>
     </w:p>
   </w:comment>
-  <w:comment w:id="15" w:author="Nel, Janine (Ms) (Summerstrand Campus South)" w:date="2017-04-13T10:44:00Z" w:initials="NJ((CS">
+  <w:comment w:id="14" w:author="Nel, Janine (Ms) (Summerstrand Campus South)" w:date="2017-04-13T10:44:00Z" w:initials="NJ((CS">
     <w:p>
       <w:pPr>
         <w:pStyle w:val="Bulletlist"/>
@@ -6072,6 +6592,7 @@
           <w:szCs w:val="20"/>
         </w:rPr>
       </w:pPr>
+      <w:bookmarkStart w:id="15" w:name="_Hlk10046327"/>
       <w:r>
         <w:rPr>
           <w:b/>
@@ -6082,6 +6603,7 @@
         <w:t>Support for User Efficiency</w:t>
       </w:r>
     </w:p>
+    <w:bookmarkEnd w:id="15"/>
     <w:p>
       <w:pPr>
         <w:pStyle w:val="Bulletlist"/>
@@ -6408,7 +6930,7 @@
       </w:r>
     </w:p>
   </w:comment>
-  <w:comment w:id="17" w:author="Nel, Janine (Ms) (Summerstrand Campus South)" w:date="2017-04-13T10:37:00Z" w:initials="NJ((CS">
+  <w:comment w:id="18" w:author="Nel, Janine (Ms) (Summerstrand Campus South)" w:date="2017-04-13T10:37:00Z" w:initials="NJ((CS">
     <w:p>
       <w:pPr>
         <w:pStyle w:val="CommentText"/>
@@ -6851,7 +7373,7 @@
       </w:r>
     </w:p>
   </w:comment>
-  <w:comment w:id="18" w:author="Janine Nel" w:date="2019-05-13T21:31:00Z" w:initials="JN">
+  <w:comment w:id="19" w:author="Janine Nel" w:date="2019-05-13T21:31:00Z" w:initials="JN">
     <w:p>
       <w:pPr>
         <w:pStyle w:val="CommentText"/>
@@ -6892,7 +7414,7 @@
       </w:r>
     </w:p>
   </w:comment>
-  <w:comment w:id="20" w:author="Janine Nel" w:date="2019-05-13T21:34:00Z" w:initials="JN">
+  <w:comment w:id="21" w:author="Janine Nel" w:date="2019-05-13T21:34:00Z" w:initials="JN">
     <w:p>
       <w:pPr>
         <w:pStyle w:val="CommentText"/>
@@ -6918,22 +7440,6 @@
       </w:pPr>
       <w:r>
         <w:t xml:space="preserve">You will copy this over from the Requirements Document </w:t>
-      </w:r>
-    </w:p>
-  </w:comment>
-  <w:comment w:id="21" w:author="Janine Nel" w:date="2019-05-13T21:38:00Z" w:initials="JN">
-    <w:p>
-      <w:pPr>
-        <w:pStyle w:val="CommentText"/>
-      </w:pPr>
-      <w:r>
-        <w:rPr>
-          <w:rStyle w:val="CommentReference"/>
-        </w:rPr>
-        <w:annotationRef/>
-      </w:r>
-      <w:r>
-        <w:t>The behaviors of the use case if an exception or variation to the typical course occurs.</w:t>
       </w:r>
     </w:p>
   </w:comment>
@@ -6949,11 +7455,27 @@
         <w:annotationRef/>
       </w:r>
       <w:r>
+        <w:t>The behaviors of the use case if an exception or variation to the typical course occurs.</w:t>
+      </w:r>
+    </w:p>
+  </w:comment>
+  <w:comment w:id="23" w:author="Janine Nel" w:date="2019-05-13T21:38:00Z" w:initials="JN">
+    <w:p>
+      <w:pPr>
+        <w:pStyle w:val="CommentText"/>
+      </w:pPr>
+      <w:r>
+        <w:rPr>
+          <w:rStyle w:val="CommentReference"/>
+        </w:rPr>
+        <w:annotationRef/>
+      </w:r>
+      <w:r>
         <w:t>Include a screen design that will help the reader visualize the behavior of the use case.  Annotate / provide explanatory notes where necessary.</w:t>
       </w:r>
     </w:p>
   </w:comment>
-  <w:comment w:id="24" w:author="Janine Nel" w:date="2019-05-13T21:40:00Z" w:initials="JN">
+  <w:comment w:id="25" w:author="Janine Nel" w:date="2019-05-13T21:40:00Z" w:initials="JN">
     <w:p>
       <w:pPr>
         <w:pStyle w:val="CommentText"/>
@@ -6979,22 +7501,6 @@
       </w:pPr>
       <w:r>
         <w:t>You will copy this over from the Requirements Document</w:t>
-      </w:r>
-    </w:p>
-  </w:comment>
-  <w:comment w:id="25" w:author="Janine Nel" w:date="2019-05-13T21:38:00Z" w:initials="JN">
-    <w:p>
-      <w:pPr>
-        <w:pStyle w:val="CommentText"/>
-      </w:pPr>
-      <w:r>
-        <w:rPr>
-          <w:rStyle w:val="CommentReference"/>
-        </w:rPr>
-        <w:annotationRef/>
-      </w:r>
-      <w:r>
-        <w:t>The behaviors of the use case if an exception or variation to the typical course occurs.</w:t>
       </w:r>
     </w:p>
   </w:comment>
@@ -7010,11 +7516,27 @@
         <w:annotationRef/>
       </w:r>
       <w:r>
+        <w:t>The behaviors of the use case if an exception or variation to the typical course occurs.</w:t>
+      </w:r>
+    </w:p>
+  </w:comment>
+  <w:comment w:id="27" w:author="Janine Nel" w:date="2019-05-13T21:38:00Z" w:initials="JN">
+    <w:p>
+      <w:pPr>
+        <w:pStyle w:val="CommentText"/>
+      </w:pPr>
+      <w:r>
+        <w:rPr>
+          <w:rStyle w:val="CommentReference"/>
+        </w:rPr>
+        <w:annotationRef/>
+      </w:r>
+      <w:r>
         <w:t>Include a screen design that will help the reader visualize the behavior of the use case.  Annotate / provide explanatory notes where necessary.</w:t>
       </w:r>
     </w:p>
   </w:comment>
-  <w:comment w:id="28" w:author="Janine Nel" w:date="2019-05-13T21:40:00Z" w:initials="JN">
+  <w:comment w:id="29" w:author="Janine Nel" w:date="2019-05-13T21:40:00Z" w:initials="JN">
     <w:p>
       <w:pPr>
         <w:pStyle w:val="CommentText"/>
@@ -7040,22 +7562,6 @@
       </w:pPr>
       <w:r>
         <w:t>You will copy this over from the Requirements Document</w:t>
-      </w:r>
-    </w:p>
-  </w:comment>
-  <w:comment w:id="29" w:author="Janine Nel" w:date="2019-05-13T21:38:00Z" w:initials="JN">
-    <w:p>
-      <w:pPr>
-        <w:pStyle w:val="CommentText"/>
-      </w:pPr>
-      <w:r>
-        <w:rPr>
-          <w:rStyle w:val="CommentReference"/>
-        </w:rPr>
-        <w:annotationRef/>
-      </w:r>
-      <w:r>
-        <w:t>The behaviors of the use case if an exception or variation to the typical course occurs.</w:t>
       </w:r>
     </w:p>
   </w:comment>
@@ -7071,11 +7577,27 @@
         <w:annotationRef/>
       </w:r>
       <w:r>
+        <w:t>The behaviors of the use case if an exception or variation to the typical course occurs.</w:t>
+      </w:r>
+    </w:p>
+  </w:comment>
+  <w:comment w:id="31" w:author="Janine Nel" w:date="2019-05-13T21:38:00Z" w:initials="JN">
+    <w:p>
+      <w:pPr>
+        <w:pStyle w:val="CommentText"/>
+      </w:pPr>
+      <w:r>
+        <w:rPr>
+          <w:rStyle w:val="CommentReference"/>
+        </w:rPr>
+        <w:annotationRef/>
+      </w:r>
+      <w:r>
         <w:t>Include a screen design that will help the reader visualize the behavior of the use case.  Annotate / provide explanatory notes where necessary.</w:t>
       </w:r>
     </w:p>
   </w:comment>
-  <w:comment w:id="34" w:author="Janine Nel" w:date="2012-04-17T06:42:00Z" w:initials="Janine">
+  <w:comment w:id="35" w:author="Janine Nel" w:date="2012-04-17T06:42:00Z" w:initials="Janine">
     <w:p>
       <w:pPr>
         <w:pStyle w:val="CommentText"/>
@@ -7131,7 +7653,7 @@
       </w:r>
     </w:p>
   </w:comment>
-  <w:comment w:id="37" w:author="Nel, Janine (Ms) (Summerstrand Campus South)" w:date="2017-04-13T10:12:00Z" w:initials="NJ((CS">
+  <w:comment w:id="38" w:author="Nel, Janine (Ms) (Summerstrand Campus South)" w:date="2017-04-13T10:12:00Z" w:initials="NJ((CS">
     <w:p>
       <w:pPr>
         <w:pStyle w:val="CommentText"/>
@@ -8356,6 +8878,119 @@
     </w:lvl>
   </w:abstractNum>
   <w:abstractNum w:abstractNumId="8" w15:restartNumberingAfterBreak="0">
+    <w:nsid w:val="3976346B"/>
+    <w:multiLevelType w:val="hybridMultilevel"/>
+    <w:tmpl w:val="EE6A1E54"/>
+    <w:lvl w:ilvl="0" w:tplc="1C090001">
+      <w:start w:val="1"/>
+      <w:numFmt w:val="bullet"/>
+      <w:lvlText w:val=""/>
+      <w:lvlJc w:val="left"/>
+      <w:pPr>
+        <w:ind w:left="720" w:hanging="360"/>
+      </w:pPr>
+      <w:rPr>
+        <w:rFonts w:ascii="Symbol" w:hAnsi="Symbol" w:hint="default"/>
+      </w:rPr>
+    </w:lvl>
+    <w:lvl w:ilvl="1" w:tplc="1C090003" w:tentative="1">
+      <w:start w:val="1"/>
+      <w:numFmt w:val="bullet"/>
+      <w:lvlText w:val="o"/>
+      <w:lvlJc w:val="left"/>
+      <w:pPr>
+        <w:ind w:left="1440" w:hanging="360"/>
+      </w:pPr>
+      <w:rPr>
+        <w:rFonts w:ascii="Courier New" w:hAnsi="Courier New" w:cs="Courier New" w:hint="default"/>
+      </w:rPr>
+    </w:lvl>
+    <w:lvl w:ilvl="2" w:tplc="1C090005" w:tentative="1">
+      <w:start w:val="1"/>
+      <w:numFmt w:val="bullet"/>
+      <w:lvlText w:val=""/>
+      <w:lvlJc w:val="left"/>
+      <w:pPr>
+        <w:ind w:left="2160" w:hanging="360"/>
+      </w:pPr>
+      <w:rPr>
+        <w:rFonts w:ascii="Wingdings" w:hAnsi="Wingdings" w:hint="default"/>
+      </w:rPr>
+    </w:lvl>
+    <w:lvl w:ilvl="3" w:tplc="1C090001" w:tentative="1">
+      <w:start w:val="1"/>
+      <w:numFmt w:val="bullet"/>
+      <w:lvlText w:val=""/>
+      <w:lvlJc w:val="left"/>
+      <w:pPr>
+        <w:ind w:left="2880" w:hanging="360"/>
+      </w:pPr>
+      <w:rPr>
+        <w:rFonts w:ascii="Symbol" w:hAnsi="Symbol" w:hint="default"/>
+      </w:rPr>
+    </w:lvl>
+    <w:lvl w:ilvl="4" w:tplc="1C090003" w:tentative="1">
+      <w:start w:val="1"/>
+      <w:numFmt w:val="bullet"/>
+      <w:lvlText w:val="o"/>
+      <w:lvlJc w:val="left"/>
+      <w:pPr>
+        <w:ind w:left="3600" w:hanging="360"/>
+      </w:pPr>
+      <w:rPr>
+        <w:rFonts w:ascii="Courier New" w:hAnsi="Courier New" w:cs="Courier New" w:hint="default"/>
+      </w:rPr>
+    </w:lvl>
+    <w:lvl w:ilvl="5" w:tplc="1C090005" w:tentative="1">
+      <w:start w:val="1"/>
+      <w:numFmt w:val="bullet"/>
+      <w:lvlText w:val=""/>
+      <w:lvlJc w:val="left"/>
+      <w:pPr>
+        <w:ind w:left="4320" w:hanging="360"/>
+      </w:pPr>
+      <w:rPr>
+        <w:rFonts w:ascii="Wingdings" w:hAnsi="Wingdings" w:hint="default"/>
+      </w:rPr>
+    </w:lvl>
+    <w:lvl w:ilvl="6" w:tplc="1C090001" w:tentative="1">
+      <w:start w:val="1"/>
+      <w:numFmt w:val="bullet"/>
+      <w:lvlText w:val=""/>
+      <w:lvlJc w:val="left"/>
+      <w:pPr>
+        <w:ind w:left="5040" w:hanging="360"/>
+      </w:pPr>
+      <w:rPr>
+        <w:rFonts w:ascii="Symbol" w:hAnsi="Symbol" w:hint="default"/>
+      </w:rPr>
+    </w:lvl>
+    <w:lvl w:ilvl="7" w:tplc="1C090003" w:tentative="1">
+      <w:start w:val="1"/>
+      <w:numFmt w:val="bullet"/>
+      <w:lvlText w:val="o"/>
+      <w:lvlJc w:val="left"/>
+      <w:pPr>
+        <w:ind w:left="5760" w:hanging="360"/>
+      </w:pPr>
+      <w:rPr>
+        <w:rFonts w:ascii="Courier New" w:hAnsi="Courier New" w:cs="Courier New" w:hint="default"/>
+      </w:rPr>
+    </w:lvl>
+    <w:lvl w:ilvl="8" w:tplc="1C090005" w:tentative="1">
+      <w:start w:val="1"/>
+      <w:numFmt w:val="bullet"/>
+      <w:lvlText w:val=""/>
+      <w:lvlJc w:val="left"/>
+      <w:pPr>
+        <w:ind w:left="6480" w:hanging="360"/>
+      </w:pPr>
+      <w:rPr>
+        <w:rFonts w:ascii="Wingdings" w:hAnsi="Wingdings" w:hint="default"/>
+      </w:rPr>
+    </w:lvl>
+  </w:abstractNum>
+  <w:abstractNum w:abstractNumId="9" w15:restartNumberingAfterBreak="0">
     <w:nsid w:val="3C014360"/>
     <w:multiLevelType w:val="hybridMultilevel"/>
     <w:tmpl w:val="00F05512"/>
@@ -8470,7 +9105,120 @@
       </w:rPr>
     </w:lvl>
   </w:abstractNum>
-  <w:abstractNum w:abstractNumId="9" w15:restartNumberingAfterBreak="0">
+  <w:abstractNum w:abstractNumId="10" w15:restartNumberingAfterBreak="0">
+    <w:nsid w:val="43E208B6"/>
+    <w:multiLevelType w:val="hybridMultilevel"/>
+    <w:tmpl w:val="093EE514"/>
+    <w:lvl w:ilvl="0" w:tplc="1C090001">
+      <w:start w:val="1"/>
+      <w:numFmt w:val="bullet"/>
+      <w:lvlText w:val=""/>
+      <w:lvlJc w:val="left"/>
+      <w:pPr>
+        <w:ind w:left="720" w:hanging="360"/>
+      </w:pPr>
+      <w:rPr>
+        <w:rFonts w:ascii="Symbol" w:hAnsi="Symbol" w:hint="default"/>
+      </w:rPr>
+    </w:lvl>
+    <w:lvl w:ilvl="1" w:tplc="1C090003" w:tentative="1">
+      <w:start w:val="1"/>
+      <w:numFmt w:val="bullet"/>
+      <w:lvlText w:val="o"/>
+      <w:lvlJc w:val="left"/>
+      <w:pPr>
+        <w:ind w:left="1440" w:hanging="360"/>
+      </w:pPr>
+      <w:rPr>
+        <w:rFonts w:ascii="Courier New" w:hAnsi="Courier New" w:cs="Courier New" w:hint="default"/>
+      </w:rPr>
+    </w:lvl>
+    <w:lvl w:ilvl="2" w:tplc="1C090005" w:tentative="1">
+      <w:start w:val="1"/>
+      <w:numFmt w:val="bullet"/>
+      <w:lvlText w:val=""/>
+      <w:lvlJc w:val="left"/>
+      <w:pPr>
+        <w:ind w:left="2160" w:hanging="360"/>
+      </w:pPr>
+      <w:rPr>
+        <w:rFonts w:ascii="Wingdings" w:hAnsi="Wingdings" w:hint="default"/>
+      </w:rPr>
+    </w:lvl>
+    <w:lvl w:ilvl="3" w:tplc="1C090001" w:tentative="1">
+      <w:start w:val="1"/>
+      <w:numFmt w:val="bullet"/>
+      <w:lvlText w:val=""/>
+      <w:lvlJc w:val="left"/>
+      <w:pPr>
+        <w:ind w:left="2880" w:hanging="360"/>
+      </w:pPr>
+      <w:rPr>
+        <w:rFonts w:ascii="Symbol" w:hAnsi="Symbol" w:hint="default"/>
+      </w:rPr>
+    </w:lvl>
+    <w:lvl w:ilvl="4" w:tplc="1C090003" w:tentative="1">
+      <w:start w:val="1"/>
+      <w:numFmt w:val="bullet"/>
+      <w:lvlText w:val="o"/>
+      <w:lvlJc w:val="left"/>
+      <w:pPr>
+        <w:ind w:left="3600" w:hanging="360"/>
+      </w:pPr>
+      <w:rPr>
+        <w:rFonts w:ascii="Courier New" w:hAnsi="Courier New" w:cs="Courier New" w:hint="default"/>
+      </w:rPr>
+    </w:lvl>
+    <w:lvl w:ilvl="5" w:tplc="1C090005" w:tentative="1">
+      <w:start w:val="1"/>
+      <w:numFmt w:val="bullet"/>
+      <w:lvlText w:val=""/>
+      <w:lvlJc w:val="left"/>
+      <w:pPr>
+        <w:ind w:left="4320" w:hanging="360"/>
+      </w:pPr>
+      <w:rPr>
+        <w:rFonts w:ascii="Wingdings" w:hAnsi="Wingdings" w:hint="default"/>
+      </w:rPr>
+    </w:lvl>
+    <w:lvl w:ilvl="6" w:tplc="1C090001" w:tentative="1">
+      <w:start w:val="1"/>
+      <w:numFmt w:val="bullet"/>
+      <w:lvlText w:val=""/>
+      <w:lvlJc w:val="left"/>
+      <w:pPr>
+        <w:ind w:left="5040" w:hanging="360"/>
+      </w:pPr>
+      <w:rPr>
+        <w:rFonts w:ascii="Symbol" w:hAnsi="Symbol" w:hint="default"/>
+      </w:rPr>
+    </w:lvl>
+    <w:lvl w:ilvl="7" w:tplc="1C090003" w:tentative="1">
+      <w:start w:val="1"/>
+      <w:numFmt w:val="bullet"/>
+      <w:lvlText w:val="o"/>
+      <w:lvlJc w:val="left"/>
+      <w:pPr>
+        <w:ind w:left="5760" w:hanging="360"/>
+      </w:pPr>
+      <w:rPr>
+        <w:rFonts w:ascii="Courier New" w:hAnsi="Courier New" w:cs="Courier New" w:hint="default"/>
+      </w:rPr>
+    </w:lvl>
+    <w:lvl w:ilvl="8" w:tplc="1C090005" w:tentative="1">
+      <w:start w:val="1"/>
+      <w:numFmt w:val="bullet"/>
+      <w:lvlText w:val=""/>
+      <w:lvlJc w:val="left"/>
+      <w:pPr>
+        <w:ind w:left="6480" w:hanging="360"/>
+      </w:pPr>
+      <w:rPr>
+        <w:rFonts w:ascii="Wingdings" w:hAnsi="Wingdings" w:hint="default"/>
+      </w:rPr>
+    </w:lvl>
+  </w:abstractNum>
+  <w:abstractNum w:abstractNumId="11" w15:restartNumberingAfterBreak="0">
     <w:nsid w:val="44DA344C"/>
     <w:multiLevelType w:val="singleLevel"/>
     <w:tmpl w:val="8FDECAB0"/>
@@ -8491,7 +9239,7 @@
       </w:rPr>
     </w:lvl>
   </w:abstractNum>
-  <w:abstractNum w:abstractNumId="10" w15:restartNumberingAfterBreak="0">
+  <w:abstractNum w:abstractNumId="12" w15:restartNumberingAfterBreak="0">
     <w:nsid w:val="48E25C68"/>
     <w:multiLevelType w:val="hybridMultilevel"/>
     <w:tmpl w:val="C9C668C6"/>
@@ -8604,7 +9352,7 @@
       </w:rPr>
     </w:lvl>
   </w:abstractNum>
-  <w:abstractNum w:abstractNumId="11" w15:restartNumberingAfterBreak="0">
+  <w:abstractNum w:abstractNumId="13" w15:restartNumberingAfterBreak="0">
     <w:nsid w:val="548242B7"/>
     <w:multiLevelType w:val="hybridMultilevel"/>
     <w:tmpl w:val="69BCE394"/>
@@ -8719,7 +9467,7 @@
       </w:rPr>
     </w:lvl>
   </w:abstractNum>
-  <w:abstractNum w:abstractNumId="12" w15:restartNumberingAfterBreak="0">
+  <w:abstractNum w:abstractNumId="14" w15:restartNumberingAfterBreak="0">
     <w:nsid w:val="55B43487"/>
     <w:multiLevelType w:val="multilevel"/>
     <w:tmpl w:val="498E3128"/>
@@ -8872,7 +9620,7 @@
       </w:rPr>
     </w:lvl>
   </w:abstractNum>
-  <w:abstractNum w:abstractNumId="13" w15:restartNumberingAfterBreak="0">
+  <w:abstractNum w:abstractNumId="15" w15:restartNumberingAfterBreak="0">
     <w:nsid w:val="585E4C70"/>
     <w:multiLevelType w:val="hybridMultilevel"/>
     <w:tmpl w:val="3C701A66"/>
@@ -8985,7 +9733,7 @@
       </w:rPr>
     </w:lvl>
   </w:abstractNum>
-  <w:abstractNum w:abstractNumId="14" w15:restartNumberingAfterBreak="0">
+  <w:abstractNum w:abstractNumId="16" w15:restartNumberingAfterBreak="0">
     <w:nsid w:val="5AAE0FFE"/>
     <w:multiLevelType w:val="hybridMultilevel"/>
     <w:tmpl w:val="A5008626"/>
@@ -9106,7 +9854,7 @@
       </w:pPr>
     </w:lvl>
   </w:abstractNum>
-  <w:abstractNum w:abstractNumId="15" w15:restartNumberingAfterBreak="0">
+  <w:abstractNum w:abstractNumId="17" w15:restartNumberingAfterBreak="0">
     <w:nsid w:val="5E9129BB"/>
     <w:multiLevelType w:val="hybridMultilevel"/>
     <w:tmpl w:val="469C2F0A"/>
@@ -9221,7 +9969,7 @@
       </w:rPr>
     </w:lvl>
   </w:abstractNum>
-  <w:abstractNum w:abstractNumId="16" w15:restartNumberingAfterBreak="0">
+  <w:abstractNum w:abstractNumId="18" w15:restartNumberingAfterBreak="0">
     <w:nsid w:val="6B1266D8"/>
     <w:multiLevelType w:val="hybridMultilevel"/>
     <w:tmpl w:val="6CE60EC0"/>
@@ -9361,7 +10109,7 @@
       </w:rPr>
     </w:lvl>
   </w:abstractNum>
-  <w:abstractNum w:abstractNumId="17" w15:restartNumberingAfterBreak="0">
+  <w:abstractNum w:abstractNumId="19" w15:restartNumberingAfterBreak="0">
     <w:nsid w:val="6D837B72"/>
     <w:multiLevelType w:val="hybridMultilevel"/>
     <w:tmpl w:val="3920E166"/>
@@ -9471,7 +10219,7 @@
       </w:pPr>
     </w:lvl>
   </w:abstractNum>
-  <w:abstractNum w:abstractNumId="18" w15:restartNumberingAfterBreak="0">
+  <w:abstractNum w:abstractNumId="20" w15:restartNumberingAfterBreak="0">
     <w:nsid w:val="77F6611E"/>
     <w:multiLevelType w:val="hybridMultilevel"/>
     <w:tmpl w:val="2C3EA138"/>
@@ -9586,7 +10334,7 @@
       </w:pPr>
     </w:lvl>
   </w:abstractNum>
-  <w:abstractNum w:abstractNumId="19" w15:restartNumberingAfterBreak="0">
+  <w:abstractNum w:abstractNumId="21" w15:restartNumberingAfterBreak="0">
     <w:nsid w:val="7B3F7E39"/>
     <w:multiLevelType w:val="hybridMultilevel"/>
     <w:tmpl w:val="47B2C4B4"/>
@@ -9699,7 +10447,7 @@
       </w:rPr>
     </w:lvl>
   </w:abstractNum>
-  <w:abstractNum w:abstractNumId="20" w15:restartNumberingAfterBreak="0">
+  <w:abstractNum w:abstractNumId="22" w15:restartNumberingAfterBreak="0">
     <w:nsid w:val="7D6C5ACF"/>
     <w:multiLevelType w:val="hybridMultilevel"/>
     <w:tmpl w:val="FCE8167C"/>
@@ -9839,7 +10587,7 @@
       </w:rPr>
     </w:lvl>
   </w:abstractNum>
-  <w:abstractNum w:abstractNumId="21" w15:restartNumberingAfterBreak="0">
+  <w:abstractNum w:abstractNumId="23" w15:restartNumberingAfterBreak="0">
     <w:nsid w:val="7EA30D49"/>
     <w:multiLevelType w:val="hybridMultilevel"/>
     <w:tmpl w:val="C3E25940"/>
@@ -9953,25 +10701,25 @@
     </w:lvl>
   </w:abstractNum>
   <w:num w:numId="1">
-    <w:abstractNumId w:val="12"/>
+    <w:abstractNumId w:val="14"/>
   </w:num>
   <w:num w:numId="2">
     <w:abstractNumId w:val="5"/>
   </w:num>
   <w:num w:numId="3">
-    <w:abstractNumId w:val="14"/>
+    <w:abstractNumId w:val="16"/>
   </w:num>
   <w:num w:numId="4">
-    <w:abstractNumId w:val="10"/>
+    <w:abstractNumId w:val="12"/>
   </w:num>
   <w:num w:numId="5">
-    <w:abstractNumId w:val="9"/>
+    <w:abstractNumId w:val="11"/>
   </w:num>
   <w:num w:numId="6">
-    <w:abstractNumId w:val="13"/>
+    <w:abstractNumId w:val="15"/>
   </w:num>
   <w:num w:numId="7">
-    <w:abstractNumId w:val="17"/>
+    <w:abstractNumId w:val="19"/>
     <w:lvlOverride w:ilvl="0">
       <w:startOverride w:val="1"/>
     </w:lvlOverride>
@@ -10007,7 +10755,7 @@
     <w:abstractNumId w:val="7"/>
   </w:num>
   <w:num w:numId="10">
-    <w:abstractNumId w:val="18"/>
+    <w:abstractNumId w:val="20"/>
     <w:lvlOverride w:ilvl="0"/>
     <w:lvlOverride w:ilvl="1">
       <w:startOverride w:val="1"/>
@@ -10033,22 +10781,22 @@
     </w:lvlOverride>
   </w:num>
   <w:num w:numId="11">
-    <w:abstractNumId w:val="17"/>
+    <w:abstractNumId w:val="19"/>
   </w:num>
   <w:num w:numId="12">
     <w:abstractNumId w:val="4"/>
   </w:num>
   <w:num w:numId="13">
-    <w:abstractNumId w:val="11"/>
+    <w:abstractNumId w:val="13"/>
   </w:num>
   <w:num w:numId="14">
-    <w:abstractNumId w:val="21"/>
+    <w:abstractNumId w:val="23"/>
   </w:num>
   <w:num w:numId="15">
     <w:abstractNumId w:val="0"/>
   </w:num>
   <w:num w:numId="16">
-    <w:abstractNumId w:val="12"/>
+    <w:abstractNumId w:val="14"/>
     <w:lvlOverride w:ilvl="0">
       <w:startOverride w:val="2"/>
     </w:lvlOverride>
@@ -10078,7 +10826,7 @@
     </w:lvlOverride>
   </w:num>
   <w:num w:numId="17">
-    <w:abstractNumId w:val="12"/>
+    <w:abstractNumId w:val="14"/>
     <w:lvlOverride w:ilvl="0">
       <w:startOverride w:val="1"/>
     </w:lvlOverride>
@@ -10108,10 +10856,10 @@
     </w:lvlOverride>
   </w:num>
   <w:num w:numId="18">
-    <w:abstractNumId w:val="12"/>
+    <w:abstractNumId w:val="14"/>
   </w:num>
   <w:num w:numId="19">
-    <w:abstractNumId w:val="12"/>
+    <w:abstractNumId w:val="14"/>
     <w:lvlOverride w:ilvl="0">
       <w:startOverride w:val="3"/>
     </w:lvlOverride>
@@ -10141,28 +10889,34 @@
     </w:lvlOverride>
   </w:num>
   <w:num w:numId="20">
-    <w:abstractNumId w:val="19"/>
+    <w:abstractNumId w:val="21"/>
   </w:num>
   <w:num w:numId="21">
-    <w:abstractNumId w:val="20"/>
+    <w:abstractNumId w:val="22"/>
   </w:num>
   <w:num w:numId="22">
-    <w:abstractNumId w:val="16"/>
+    <w:abstractNumId w:val="18"/>
   </w:num>
   <w:num w:numId="23">
-    <w:abstractNumId w:val="15"/>
+    <w:abstractNumId w:val="17"/>
   </w:num>
   <w:num w:numId="24">
     <w:abstractNumId w:val="3"/>
   </w:num>
   <w:num w:numId="25">
-    <w:abstractNumId w:val="8"/>
+    <w:abstractNumId w:val="9"/>
   </w:num>
   <w:num w:numId="26">
     <w:abstractNumId w:val="2"/>
   </w:num>
   <w:num w:numId="27">
     <w:abstractNumId w:val="6"/>
+  </w:num>
+  <w:num w:numId="28">
+    <w:abstractNumId w:val="10"/>
+  </w:num>
+  <w:num w:numId="29">
+    <w:abstractNumId w:val="8"/>
   </w:num>
   <w:numIdMacAtCleanup w:val="9"/>
 </w:numbering>
@@ -10290,6 +11044,7 @@
     <w:lsdException w:name="HTML Sample" w:semiHidden="1" w:unhideWhenUsed="1"/>
     <w:lsdException w:name="HTML Typewriter" w:semiHidden="1" w:unhideWhenUsed="1"/>
     <w:lsdException w:name="HTML Variable" w:semiHidden="1" w:unhideWhenUsed="1"/>
+    <w:lsdException w:name="Normal Table" w:semiHidden="1" w:unhideWhenUsed="1"/>
     <w:lsdException w:name="annotation subject" w:semiHidden="1" w:unhideWhenUsed="1"/>
     <w:lsdException w:name="No List" w:semiHidden="1" w:unhideWhenUsed="1"/>
     <w:lsdException w:name="Outline List 1" w:semiHidden="1" w:unhideWhenUsed="1"/>
@@ -10333,8 +11088,10 @@
     <w:lsdException w:name="Table Elegant" w:semiHidden="1" w:unhideWhenUsed="1"/>
     <w:lsdException w:name="Table Professional" w:semiHidden="1" w:unhideWhenUsed="1"/>
     <w:lsdException w:name="Table Subtle 1" w:semiHidden="1" w:unhideWhenUsed="1"/>
+    <w:lsdException w:name="Table Subtle 2" w:semiHidden="1" w:unhideWhenUsed="1"/>
     <w:lsdException w:name="Table Web 1" w:semiHidden="1" w:unhideWhenUsed="1"/>
     <w:lsdException w:name="Table Web 2" w:semiHidden="1" w:unhideWhenUsed="1"/>
+    <w:lsdException w:name="Table Web 3" w:semiHidden="1" w:unhideWhenUsed="1"/>
     <w:lsdException w:name="Balloon Text" w:semiHidden="1" w:unhideWhenUsed="1"/>
     <w:lsdException w:name="Table Theme" w:semiHidden="1" w:unhideWhenUsed="1"/>
     <w:lsdException w:name="Placeholder Text" w:semiHidden="1" w:uiPriority="99"/>
@@ -12225,7 +12982,7 @@
 </file>
 
 <file path=customXml/itemProps1.xml><?xml version="1.0" encoding="utf-8"?>
-<ds:datastoreItem xmlns:ds="http://schemas.openxmlformats.org/officeDocument/2006/customXml" ds:itemID="{3D8A76D9-1FAD-4839-BEBF-563433950BFE}">
+<ds:datastoreItem xmlns:ds="http://schemas.openxmlformats.org/officeDocument/2006/customXml" ds:itemID="{3D9613F3-8C91-45B8-9460-DA873E239738}">
   <ds:schemaRefs>
     <ds:schemaRef ds:uri="http://schemas.openxmlformats.org/officeDocument/2006/bibliography"/>
   </ds:schemaRefs>

</xml_diff>